<commit_message>
3d spin model plots and simplification
</commit_message>
<xml_diff>
--- a/Summer-Research-2023/images/email profs.docx
+++ b/Summer-Research-2023/images/email profs.docx
@@ -27,6 +27,11 @@
     </w:p>
     <w:p/>
     <w:p>
+      <w:pPr>
+        <w:rPr>
+          <w:lang w:val="en-US"/>
+        </w:rPr>
+      </w:pPr>
       <w:r>
         <w:t xml:space="preserve">In the end, </w:t>
       </w:r>
@@ -59,6 +64,12 @@
       </w:r>
       <w:r>
         <w:t>studying a notion of universality encompassing a large class of random growth processes in the plane, namely, KPZ universality, under the supervision of Dr Sourav Sarkar.</w:t>
+      </w:r>
+      <w:r>
+        <w:t xml:space="preserve"> </w:t>
+      </w:r>
+      <w:r>
+        <w:t>I will be his first student, and I am excited for what is to come.</w:t>
       </w:r>
     </w:p>
     <w:p/>
@@ -100,6 +111,8 @@
         <w:t>Pantelis</w:t>
       </w:r>
     </w:p>
+    <w:p/>
+    <w:p/>
     <w:sectPr>
       <w:pgSz w:w="11906" w:h="16838"/>
       <w:pgMar w:top="1440" w:right="1440" w:bottom="1440" w:left="1440" w:header="708" w:footer="708" w:gutter="0"/>
@@ -1021,6 +1034,22 @@
       <w:spacing w:val="5"/>
     </w:rPr>
   </w:style>
+  <w:style w:type="paragraph" w:styleId="NormalWeb">
+    <w:name w:val="Normal (Web)"/>
+    <w:basedOn w:val="Normal"/>
+    <w:uiPriority w:val="99"/>
+    <w:unhideWhenUsed/>
+    <w:rsid w:val="00AF7C07"/>
+    <w:pPr>
+      <w:spacing w:before="100" w:beforeAutospacing="1" w:after="100" w:afterAutospacing="1"/>
+    </w:pPr>
+    <w:rPr>
+      <w:rFonts w:ascii="Times New Roman" w:eastAsia="Times New Roman" w:hAnsi="Times New Roman" w:cs="Times New Roman"/>
+      <w:kern w:val="0"/>
+      <w:lang w:eastAsia="en-GB"/>
+      <w14:ligatures w14:val="none"/>
+    </w:rPr>
+  </w:style>
 </w:styles>
 </file>
 

</xml_diff>